<commit_message>
Update lab doc with eletret example
</commit_message>
<xml_diff>
--- a/Lab09.docx
+++ b/Lab09.docx
@@ -476,9 +476,6 @@
           <w:szCs w:val="28"/>
         </w:rPr>
         <w:t>Starter files</w:t>
-      </w:r>
-      <w:r>
-        <w:tab/>
       </w:r>
     </w:p>
     <w:p>
@@ -1633,7 +1630,21 @@
         <w:rPr>
           <w:szCs w:val="22"/>
         </w:rPr>
-        <w:t xml:space="preserve"> whatever source you wish, as long as the human operator controls the values in some fashion. You </w:t>
+        <w:t xml:space="preserve"> whatever source you wish, </w:t>
+      </w:r>
+      <w:proofErr w:type="gramStart"/>
+      <w:r>
+        <w:rPr>
+          <w:szCs w:val="22"/>
+        </w:rPr>
+        <w:t>as long as</w:t>
+      </w:r>
+      <w:proofErr w:type="gramEnd"/>
+      <w:r>
+        <w:rPr>
+          <w:szCs w:val="22"/>
+        </w:rPr>
+        <w:t xml:space="preserve"> the human operator controls the values in some fashion. You </w:t>
       </w:r>
       <w:proofErr w:type="gramStart"/>
       <w:r>
@@ -1842,19 +1853,7 @@
         <w:rPr>
           <w:szCs w:val="22"/>
         </w:rPr>
-        <w:t xml:space="preserve">Please use as much of your Lab5 as </w:t>
-      </w:r>
-      <w:r>
-        <w:rPr>
-          <w:szCs w:val="22"/>
-        </w:rPr>
-        <w:t>possible because</w:t>
-      </w:r>
-      <w:r>
-        <w:rPr>
-          <w:szCs w:val="22"/>
-        </w:rPr>
-        <w:t xml:space="preserve"> the DAC does output to the speaker to send data across the communication channel. Since this interrupt will be high frequency, make sure it is very simple. Think about the appropriate priority level for this task.</w:t>
+        <w:t>Please use as much of your Lab5 as possible because the DAC does output to the speaker to send data across the communication channel. Since this interrupt will be high frequency, make sure it is very simple. Think about the appropriate priority level for this task.</w:t>
       </w:r>
     </w:p>
     <w:p>
@@ -2454,13 +2453,7 @@
         <w:t>dataflow</w:t>
       </w:r>
       <w:r>
-        <w:t xml:space="preserve"> graph of the communication system and </w:t>
-      </w:r>
-      <w:r>
-        <w:t>relevant</w:t>
-      </w:r>
-      <w:r>
-        <w:t xml:space="preserve"> questions to consider</w:t>
+        <w:t xml:space="preserve"> graph of the communication system and relevant questions to consider</w:t>
       </w:r>
       <w:r>
         <w:t>.</w:t>
@@ -2686,6 +2679,12 @@
           <w:szCs w:val="22"/>
         </w:rPr>
         <w:t>and an audio jack connector in place of an electret microphone.</w:t>
+      </w:r>
+      <w:r>
+        <w:rPr>
+          <w:szCs w:val="22"/>
+        </w:rPr>
+        <w:t xml:space="preserve"> A circuit for the electret microphone is provided for you in Figure 9.4.</w:t>
       </w:r>
     </w:p>
     <w:p>
@@ -2755,7 +2754,79 @@
         <w:t>3</w:t>
       </w:r>
       <w:r>
-        <w:t xml:space="preserve"> Audio Signal Input circuit</w:t>
+        <w:t xml:space="preserve"> Audio Signal Input</w:t>
+      </w:r>
+      <w:r>
+        <w:t xml:space="preserve"> C</w:t>
+      </w:r>
+      <w:r>
+        <w:t>ircuit</w:t>
+      </w:r>
+    </w:p>
+    <w:p>
+      <w:pPr>
+        <w:pStyle w:val="Figure"/>
+      </w:pPr>
+      <w:r>
+        <w:rPr>
+          <w:noProof/>
+        </w:rPr>
+        <w:drawing>
+          <wp:inline distT="0" distB="0" distL="0" distR="0" wp14:anchorId="4CA66884" wp14:editId="3667316C">
+            <wp:extent cx="5943600" cy="3964305"/>
+            <wp:effectExtent l="0" t="0" r="0" b="0"/>
+            <wp:docPr id="1" name="Picture 1" descr="Diagram, schematic&#10;&#10;Description automatically generated"/>
+            <wp:cNvGraphicFramePr>
+              <a:graphicFrameLocks xmlns:a="http://schemas.openxmlformats.org/drawingml/2006/main" noChangeAspect="1"/>
+            </wp:cNvGraphicFramePr>
+            <a:graphic xmlns:a="http://schemas.openxmlformats.org/drawingml/2006/main">
+              <a:graphicData uri="http://schemas.openxmlformats.org/drawingml/2006/picture">
+                <pic:pic xmlns:pic="http://schemas.openxmlformats.org/drawingml/2006/picture">
+                  <pic:nvPicPr>
+                    <pic:cNvPr id="1" name="Picture 1" descr="Diagram, schematic&#10;&#10;Description automatically generated"/>
+                    <pic:cNvPicPr>
+                      <a:picLocks noChangeAspect="1" noChangeArrowheads="1"/>
+                    </pic:cNvPicPr>
+                  </pic:nvPicPr>
+                  <pic:blipFill>
+                    <a:blip r:embed="rId22">
+                      <a:extLst>
+                        <a:ext uri="{28A0092B-C50C-407E-A947-70E740481C1C}">
+                          <a14:useLocalDpi xmlns:a14="http://schemas.microsoft.com/office/drawing/2010/main" val="0"/>
+                        </a:ext>
+                      </a:extLst>
+                    </a:blip>
+                    <a:srcRect/>
+                    <a:stretch>
+                      <a:fillRect/>
+                    </a:stretch>
+                  </pic:blipFill>
+                  <pic:spPr bwMode="auto">
+                    <a:xfrm>
+                      <a:off x="0" y="0"/>
+                      <a:ext cx="5943600" cy="3964305"/>
+                    </a:xfrm>
+                    <a:prstGeom prst="rect">
+                      <a:avLst/>
+                    </a:prstGeom>
+                    <a:noFill/>
+                    <a:ln>
+                      <a:noFill/>
+                    </a:ln>
+                  </pic:spPr>
+                </pic:pic>
+              </a:graphicData>
+            </a:graphic>
+          </wp:inline>
+        </w:drawing>
+      </w:r>
+    </w:p>
+    <w:p>
+      <w:pPr>
+        <w:pStyle w:val="Figure"/>
+      </w:pPr>
+      <w:r>
+        <w:t>Figure 9.4 Possible Electret Circuit</w:t>
       </w:r>
     </w:p>
     <w:p>
@@ -2794,6 +2865,7 @@
         <w:pStyle w:val="Heading1"/>
       </w:pPr>
       <w:r>
+        <w:lastRenderedPageBreak/>
         <w:t>Procedure</w:t>
       </w:r>
       <w:r>
@@ -3000,31 +3072,7 @@
         <w:rPr>
           <w:szCs w:val="22"/>
         </w:rPr>
-        <w:t xml:space="preserve">Verify that the decoder can decode the </w:t>
-      </w:r>
-      <w:r>
-        <w:rPr>
-          <w:szCs w:val="22"/>
-        </w:rPr>
-        <w:t>above encoder output stre</w:t>
-      </w:r>
-      <w:r>
-        <w:rPr>
-          <w:szCs w:val="22"/>
-        </w:rPr>
-        <w:t>am correctly</w:t>
-      </w:r>
-      <w:r>
-        <w:rPr>
-          <w:szCs w:val="22"/>
-        </w:rPr>
-        <w:t xml:space="preserve"> under controlled test conditions</w:t>
-      </w:r>
-      <w:r>
-        <w:rPr>
-          <w:szCs w:val="22"/>
-        </w:rPr>
-        <w:t>.</w:t>
+        <w:t>Verify that the decoder can decode the above encoder output stream correctly under controlled test conditions.</w:t>
       </w:r>
     </w:p>
     <w:p>
@@ -3200,7 +3248,6 @@
         <w:pStyle w:val="Heading1"/>
       </w:pPr>
       <w:r>
-        <w:lastRenderedPageBreak/>
         <w:t>Demo</w:t>
       </w:r>
       <w:r>
@@ -3238,13 +3285,7 @@
         <w:rPr>
           <w:szCs w:val="22"/>
         </w:rPr>
-        <w:t xml:space="preserve">Demonstrate the system </w:t>
-      </w:r>
-      <w:r>
-        <w:rPr>
-          <w:szCs w:val="22"/>
-        </w:rPr>
-        <w:t>works with user input.</w:t>
+        <w:t>Demonstrate the system works with user input.</w:t>
       </w:r>
     </w:p>
     <w:p>
@@ -3500,6 +3541,7 @@
         <w:pStyle w:val="Heading1"/>
       </w:pPr>
       <w:r>
+        <w:lastRenderedPageBreak/>
         <w:t>Hints</w:t>
       </w:r>
       <w:r>
@@ -3590,7 +3632,7 @@
                     </pic:cNvPicPr>
                   </pic:nvPicPr>
                   <pic:blipFill>
-                    <a:blip r:embed="rId22" cstate="print">
+                    <a:blip r:embed="rId23" cstate="print">
                       <a:extLst>
                         <a:ext uri="{28A0092B-C50C-407E-A947-70E740481C1C}">
                           <a14:useLocalDpi xmlns:a14="http://schemas.microsoft.com/office/drawing/2010/main" val="0"/>
@@ -3669,7 +3711,7 @@
                     </pic:cNvPicPr>
                   </pic:nvPicPr>
                   <pic:blipFill>
-                    <a:blip r:embed="rId23" cstate="print">
+                    <a:blip r:embed="rId24" cstate="print">
                       <a:extLst>
                         <a:ext uri="{28A0092B-C50C-407E-A947-70E740481C1C}">
                           <a14:useLocalDpi xmlns:a14="http://schemas.microsoft.com/office/drawing/2010/main" val="0"/>
@@ -3719,36 +3761,36 @@
         <w:jc w:val="both"/>
       </w:pPr>
       <w:r>
+        <w:t xml:space="preserve">The following </w:t>
+      </w:r>
+      <w:r>
+        <w:t xml:space="preserve">figure </w:t>
+      </w:r>
+      <w:r>
+        <w:t>is the analog signal at the input of the receiver ADC showing a piece of an FM-modulated communication</w:t>
+      </w:r>
+      <w:r>
+        <w:t xml:space="preserve">. This was measured running just the transmitter with TExaS initialized with the </w:t>
+      </w:r>
+      <w:r>
+        <w:t>SCOPE_PE2</w:t>
+      </w:r>
+      <w:r>
+        <w:t xml:space="preserve"> setting. The higher frequency encodes a zero bit and the lower frequency encodes a one bit. The symbol time is 10.24ms.</w:t>
+      </w:r>
+    </w:p>
+    <w:p>
+      <w:pPr>
+        <w:jc w:val="both"/>
+        <w:rPr>
+          <w:u w:val="single"/>
+        </w:rPr>
+      </w:pPr>
+      <w:r>
+        <w:rPr>
+          <w:noProof/>
+        </w:rPr>
         <w:lastRenderedPageBreak/>
-        <w:t xml:space="preserve">The following </w:t>
-      </w:r>
-      <w:r>
-        <w:t xml:space="preserve">figure </w:t>
-      </w:r>
-      <w:r>
-        <w:t>is the analog signal at the input of the receiver ADC showing a piece of an FM-modulated communication</w:t>
-      </w:r>
-      <w:r>
-        <w:t xml:space="preserve">. This was measured running just the transmitter with TExaS initialized with the </w:t>
-      </w:r>
-      <w:r>
-        <w:t>SCOPE_PE2</w:t>
-      </w:r>
-      <w:r>
-        <w:t xml:space="preserve"> setting. The higher frequency encodes a zero bit and the lower frequency encodes a one bit. The symbol time is 10.24ms.</w:t>
-      </w:r>
-    </w:p>
-    <w:p>
-      <w:pPr>
-        <w:jc w:val="both"/>
-        <w:rPr>
-          <w:u w:val="single"/>
-        </w:rPr>
-      </w:pPr>
-      <w:r>
-        <w:rPr>
-          <w:noProof/>
-        </w:rPr>
         <w:drawing>
           <wp:inline distT="0" distB="0" distL="0" distR="0" wp14:anchorId="5A70DD8C" wp14:editId="6EC1C7C8">
             <wp:extent cx="5943600" cy="3686810"/>
@@ -3765,7 +3807,7 @@
                     <pic:cNvPicPr/>
                   </pic:nvPicPr>
                   <pic:blipFill>
-                    <a:blip r:embed="rId24"/>
+                    <a:blip r:embed="rId25"/>
                     <a:stretch>
                       <a:fillRect/>
                     </a:stretch>
@@ -3851,7 +3893,7 @@
                     </pic:cNvPicPr>
                   </pic:nvPicPr>
                   <pic:blipFill>
-                    <a:blip r:embed="rId25" cstate="print">
+                    <a:blip r:embed="rId26" cstate="print">
                       <a:extLst>
                         <a:ext uri="{28A0092B-C50C-407E-A947-70E740481C1C}">
                           <a14:useLocalDpi xmlns:a14="http://schemas.microsoft.com/office/drawing/2010/main" val="0"/>
@@ -4040,7 +4082,7 @@
       <w:pPr>
         <w:pStyle w:val="NormalWeb"/>
       </w:pPr>
-      <w:hyperlink r:id="rId26" w:tgtFrame="_blank" w:history="1">
+      <w:hyperlink r:id="rId27" w:tgtFrame="_blank" w:history="1">
         <w:r>
           <w:rPr>
             <w:rStyle w:val="Hyperlink"/>
@@ -4053,7 +4095,7 @@
       <w:pPr>
         <w:pStyle w:val="NormalWeb"/>
       </w:pPr>
-      <w:hyperlink r:id="rId27" w:tgtFrame="_blank" w:history="1">
+      <w:hyperlink r:id="rId28" w:tgtFrame="_blank" w:history="1">
         <w:r>
           <w:rPr>
             <w:rStyle w:val="Hyperlink"/>
@@ -4067,6 +4109,7 @@
         <w:pStyle w:val="NormalWeb"/>
       </w:pPr>
       <w:r>
+        <w:lastRenderedPageBreak/>
         <w:t>Usage for decoding FM modulation in receiver</w:t>
       </w:r>
       <w:r>
@@ -4739,9 +4782,9 @@
             <o:lock v:ext="edit" aspectratio="t"/>
           </v:shapetype>
           <v:shape id="_x0000_i1025" type="#_x0000_t75" alt="" style="width:69pt;height:30pt;mso-width-percent:0;mso-height-percent:0;mso-width-percent:0;mso-height-percent:0" o:ole="">
-            <v:imagedata r:id="rId28" o:title=""/>
+            <v:imagedata r:id="rId29" o:title=""/>
           </v:shape>
-          <o:OLEObject Type="Embed" ProgID="Equation.3" ShapeID="_x0000_i1025" DrawAspect="Content" ObjectID="_1741532904" r:id="rId29"/>
+          <o:OLEObject Type="Embed" ProgID="Equation.3" ShapeID="_x0000_i1025" DrawAspect="Content" ObjectID="_1741547582" r:id="rId30"/>
         </w:object>
       </w:r>
       <w:r>
@@ -4790,9 +4833,9 @@
         </w:rPr>
         <w:object w:dxaOrig="1200" w:dyaOrig="380" w14:anchorId="11967108">
           <v:shape id="_x0000_i1026" type="#_x0000_t75" alt="" style="width:55.5pt;height:18pt;mso-width-percent:0;mso-height-percent:0;mso-width-percent:0;mso-height-percent:0" o:ole="">
-            <v:imagedata r:id="rId30" o:title=""/>
+            <v:imagedata r:id="rId31" o:title=""/>
           </v:shape>
-          <o:OLEObject Type="Embed" ProgID="Equation.3" ShapeID="_x0000_i1026" DrawAspect="Content" ObjectID="_1741532905" r:id="rId31"/>
+          <o:OLEObject Type="Embed" ProgID="Equation.3" ShapeID="_x0000_i1026" DrawAspect="Content" ObjectID="_1741547583" r:id="rId32"/>
         </w:object>
       </w:r>
       <w:r>
@@ -4892,8 +4935,8 @@
       </w:r>
     </w:p>
     <w:sectPr>
-      <w:headerReference w:type="default" r:id="rId32"/>
-      <w:footerReference w:type="default" r:id="rId33"/>
+      <w:headerReference w:type="default" r:id="rId33"/>
+      <w:footerReference w:type="default" r:id="rId34"/>
       <w:type w:val="continuous"/>
       <w:pgSz w:w="12240" w:h="15840"/>
       <w:pgMar w:top="1440" w:right="1440" w:bottom="1440" w:left="1440" w:header="762" w:footer="1080" w:gutter="0"/>
@@ -8392,6 +8435,7 @@
   <w:style w:type="character" w:default="1" w:styleId="DefaultParagraphFont">
     <w:name w:val="Default Paragraph Font"/>
     <w:uiPriority w:val="1"/>
+    <w:semiHidden/>
     <w:unhideWhenUsed/>
   </w:style>
   <w:style w:type="table" w:default="1" w:styleId="TableNormal">

</xml_diff>